<commit_message>
update video linke and new video uploded
</commit_message>
<xml_diff>
--- a/Video link.docx
+++ b/Video link.docx
@@ -9,31 +9,17 @@
     </w:p>
     <w:p>
       <w:r>
-        <w:t>https://youtu.be/2yYx-dsY5Us</w:t>
-      </w:r>
-    </w:p>
-    <w:p/>
-    <w:p>
-      <w:proofErr w:type="spellStart"/>
-      <w:r>
-        <w:t>url</w:t>
-      </w:r>
-      <w:proofErr w:type="spellEnd"/>
-      <w:r>
-        <w:t xml:space="preserve"> hit in the web </w:t>
-      </w:r>
-      <w:proofErr w:type="spellStart"/>
-      <w:r>
-        <w:t>broweser</w:t>
-      </w:r>
-      <w:proofErr w:type="spellEnd"/>
-      <w:r>
-        <w:t xml:space="preserve"> to open the video </w:t>
+        <w:t>https://youtu.be/T9xb_Vy9_UY?si=fj6_uatCEy6h0V-2</w:t>
       </w:r>
     </w:p>
     <w:p>
       <w:r>
-        <w:t>https://www.youtube.com/watch?v=2yYx-dsY5Us</w:t>
+        <w:t xml:space="preserve">url hit in the web broweser to open the video </w:t>
+      </w:r>
+    </w:p>
+    <w:p>
+      <w:r>
+        <w:t>https://www.youtube.com/watch?v=T9xb_Vy9_UY</w:t>
       </w:r>
     </w:p>
     <w:sectPr>

</xml_diff>